<commit_message>
Pica Graphics minor doc edit
</commit_message>
<xml_diff>
--- a/PicaGraphics/usage-design.docx
+++ b/PicaGraphics/usage-design.docx
@@ -61,31 +61,7 @@
       </w:pPr>
       <w:r>
         <w:rPr/>
-        <w:t>Line, circle, and star</w:t>
-      </w:r>
-      <w:r>
-        <w:rPr/>
-        <w:t xml:space="preserve"> objects </w:t>
-      </w:r>
-      <w:r>
-        <w:rPr/>
-        <w:t xml:space="preserve">are </w:t>
-      </w:r>
-      <w:r>
-        <w:rPr/>
-        <w:t xml:space="preserve">produced, </w:t>
-      </w:r>
-      <w:r>
-        <w:rPr/>
-        <w:t xml:space="preserve">plus an </w:t>
-      </w:r>
-      <w:r>
-        <w:rPr/>
-        <w:t xml:space="preserve">executable 'plot', </w:t>
-      </w:r>
-      <w:r>
-        <w:rPr/>
-        <w:t>and a few test functions.</w:t>
+        <w:t>Line, circle, and star objects are produced, plus an executable 'plot', and a few test functions.</w:t>
       </w:r>
     </w:p>
     <w:p>
@@ -207,7 +183,15 @@
         <w:rPr/>
         <w:tab/>
         <w:tab/>
-        <w:t>Declare points, e.g. Point={30,50};</w:t>
+        <w:t xml:space="preserve">Declare points, e.g. </w:t>
+      </w:r>
+      <w:r>
+        <w:rPr/>
+        <w:t>pg</w:t>
+      </w:r>
+      <w:r>
+        <w:rPr/>
+        <w:t>Point={30,50};</w:t>
       </w:r>
     </w:p>
     <w:p>
@@ -460,42 +444,26 @@
       </w:pPr>
       <w:r>
         <w:rPr/>
-        <w:t xml:space="preserve">First call blank() to initialize the fixed 80x80 drawing matrix. Then define </w:t>
-      </w:r>
-      <w:r>
-        <w:rPr/>
-        <w:t>pg</w:t>
-      </w:r>
-      <w:r>
-        <w:rPr/>
-        <w:t>Points. Note its syntax is declarative, not function. Then call objects using the points. pgPlot itself is not really an object, but to put down a single mark it can be used as though it were. Finally call show(). Save and compile and run, and if all is well your picture shows up in the command window.</w:t>
-      </w:r>
-    </w:p>
-    <w:p>
-      <w:pPr>
-        <w:pStyle w:val="Normal"/>
-        <w:rPr/>
-      </w:pPr>
-      <w:r>
-        <w:rPr/>
-      </w:r>
-    </w:p>
-    <w:p>
-      <w:pPr>
-        <w:pStyle w:val="Normal"/>
-        <w:rPr/>
-      </w:pPr>
-      <w:r>
-        <w:rPr/>
-        <w:t>You can add printf's but the</w:t>
-      </w:r>
-      <w:r>
-        <w:rPr/>
-        <w:t>y</w:t>
-      </w:r>
-      <w:r>
-        <w:rPr/>
-        <w:t xml:space="preserve"> do not show in the picture. Scroll up to see them. Use -D to see debug prints. Scroll up to see them, too, or better redirect to an err file. My frequent use is...</w:t>
+        <w:t>First call blank() to initialize the fixed 80x80 drawing matrix. Then define pgPoints. Note its syntax is declarative, not function. Then call objects using the points. pgPlot itself is not really an object, but to put down a single mark it can be used as though it were. Finally call show(). Save and compile and run, and if all is well your picture shows up in the command window.</w:t>
+      </w:r>
+    </w:p>
+    <w:p>
+      <w:pPr>
+        <w:pStyle w:val="Normal"/>
+        <w:rPr/>
+      </w:pPr>
+      <w:r>
+        <w:rPr/>
+      </w:r>
+    </w:p>
+    <w:p>
+      <w:pPr>
+        <w:pStyle w:val="Normal"/>
+        <w:rPr/>
+      </w:pPr>
+      <w:r>
+        <w:rPr/>
+        <w:t>You can add printf's but they do not show in the picture. Scroll up to see them. Use -D to see debug prints. Scroll up to see them, too, or better redirect to an err file. My frequent use is...</w:t>
       </w:r>
     </w:p>
     <w:p>
@@ -538,46 +506,27 @@
       </w:pPr>
       <w:r>
         <w:rPr/>
-        <w:t>Palette Lay</w:t>
-      </w:r>
-      <w:r>
-        <w:rPr/>
-        <w:t>er</w:t>
-      </w:r>
-    </w:p>
-    <w:p>
-      <w:pPr>
-        <w:pStyle w:val="Normal"/>
-        <w:rPr/>
-      </w:pPr>
-      <w:r>
-        <w:rPr/>
-        <w:t>D</w:t>
-      </w:r>
-      <w:r>
-        <w:rPr/>
-        <w:t>e</w:t>
-      </w:r>
-      <w:r>
-        <w:rPr/>
-        <w:t xml:space="preserve">fine </w:t>
-      </w:r>
-      <w:r>
-        <w:rPr/>
-        <w:t>a palette with</w:t>
-      </w:r>
-    </w:p>
-    <w:p>
-      <w:pPr>
-        <w:pStyle w:val="Normal"/>
-        <w:rPr/>
-      </w:pPr>
-      <w:r>
-        <w:rPr/>
-        <w:tab/>
-      </w:r>
-      <w:r>
-        <w:rPr/>
+        <w:t>Palette Layer</w:t>
+      </w:r>
+    </w:p>
+    <w:p>
+      <w:pPr>
+        <w:pStyle w:val="Normal"/>
+        <w:rPr/>
+      </w:pPr>
+      <w:r>
+        <w:rPr/>
+        <w:t>Define a palette with</w:t>
+      </w:r>
+    </w:p>
+    <w:p>
+      <w:pPr>
+        <w:pStyle w:val="Normal"/>
+        <w:rPr/>
+      </w:pPr>
+      <w:r>
+        <w:rPr/>
+        <w:tab/>
         <w:t>void palette(float minx, float miny, float maxx, float maxy )</w:t>
       </w:r>
     </w:p>
@@ -609,11 +558,7 @@
       </w:pPr>
       <w:r>
         <w:rPr/>
-        <w:t>T</w:t>
-      </w:r>
-      <w:r>
-        <w:rPr/>
-        <w:t>he object routines are:</w:t>
+        <w:t>The object routines are:</w:t>
       </w:r>
     </w:p>
     <w:p>
@@ -677,15 +622,7 @@
       </w:pPr>
       <w:r>
         <w:rPr/>
-        <w:t xml:space="preserve">First call:  </w:t>
-      </w:r>
-      <w:r>
-        <w:rPr/>
-        <w:t>palette</w:t>
-      </w:r>
-      <w:r>
-        <w:rPr/>
-        <w:t>. You can use ints or floats in the four arguments. Minx/y defines the lower left corner, maxx/y the upper right. For example...</w:t>
+        <w:t>First call:  palette. You can use ints or floats in the four arguments. Minx/y defines the lower left corner, maxx/y the upper right. For example...</w:t>
       </w:r>
     </w:p>
     <w:p>
@@ -707,11 +644,7 @@
       </w:pPr>
       <w:r>
         <w:rPr/>
-        <w:t xml:space="preserve">gives you a palette of size 2x2, four quadrants, point at 0,0 will plot right in the middle. </w:t>
-      </w:r>
-      <w:r>
-        <w:rPr/>
-        <w:t>Palette calls blank() for you.</w:t>
+        <w:t>gives you a palette of size 2x2, four quadrants, point at 0,0 will plot right in the middle. Palette calls blank() for you.</w:t>
       </w:r>
     </w:p>
     <w:p>
@@ -780,19 +713,7 @@
       </w:pPr>
       <w:r>
         <w:rPr/>
-        <w:t>A main program in pg</w:t>
-      </w:r>
-      <w:r>
-        <w:rPr/>
-        <w:t>Test.c</w:t>
-      </w:r>
-      <w:r>
-        <w:rPr/>
-        <w:t xml:space="preserve"> </w:t>
-      </w:r>
-      <w:r>
-        <w:rPr/>
-        <w:t xml:space="preserve">selectively calls one of four test routines (-g option, required). I wrote test cases in that file. </w:t>
+        <w:t xml:space="preserve">A main program in pgTest.c selectively calls one of four test routines (-g option, required). I wrote test cases in that file. </w:t>
       </w:r>
     </w:p>
     <w:p>
@@ -842,6 +763,7 @@
       <w:pgNumType w:fmt="decimal"/>
       <w:formProt w:val="false"/>
       <w:textDirection w:val="lrTb"/>
+      <w:docGrid w:type="default" w:linePitch="240" w:charSpace="4294961151"/>
     </w:sectPr>
   </w:body>
 </w:document>
@@ -853,7 +775,6 @@
     <w:rPrDefault>
       <w:rPr>
         <w:rFonts w:ascii="Liberation Serif" w:hAnsi="Liberation Serif" w:eastAsia="Droid Sans Fallback" w:cs="FreeSans"/>
-        <w:sz w:val="24"/>
         <w:szCs w:val="24"/>
         <w:lang w:val="en-US" w:eastAsia="zh-CN" w:bidi="hi-IN"/>
       </w:rPr>
@@ -867,14 +788,13 @@
     <w:qFormat/>
     <w:pPr>
       <w:widowControl w:val="false"/>
-      <w:kinsoku w:val="true"/>
-      <w:overflowPunct w:val="true"/>
-      <w:autoSpaceDE w:val="true"/>
+      <w:overflowPunct w:val="false"/>
       <w:bidi w:val="0"/>
+      <w:jc w:val="left"/>
     </w:pPr>
     <w:rPr>
       <w:rFonts w:ascii="Liberation Serif" w:hAnsi="Liberation Serif" w:eastAsia="Droid Sans Fallback" w:cs="FreeSans"/>
-      <w:color w:val="auto"/>
+      <w:color w:val="00000A"/>
       <w:sz w:val="24"/>
       <w:szCs w:val="24"/>
       <w:lang w:val="en-US" w:eastAsia="zh-CN" w:bidi="hi-IN"/>
@@ -883,7 +803,6 @@
   <w:style w:type="paragraph" w:styleId="Heading1">
     <w:name w:val="Heading 1"/>
     <w:basedOn w:val="Heading"/>
-    <w:next w:val="TextBody"/>
     <w:qFormat/>
     <w:pPr>
       <w:spacing w:before="240" w:after="120"/>
@@ -899,7 +818,6 @@
   <w:style w:type="paragraph" w:styleId="Heading2">
     <w:name w:val="Heading 2"/>
     <w:basedOn w:val="Heading"/>
-    <w:next w:val="TextBody"/>
     <w:qFormat/>
     <w:pPr>
       <w:spacing w:before="200" w:after="120"/>
@@ -915,7 +833,6 @@
   <w:style w:type="paragraph" w:styleId="Heading3">
     <w:name w:val="Heading 3"/>
     <w:basedOn w:val="Heading"/>
-    <w:next w:val="TextBody"/>
     <w:qFormat/>
     <w:pPr>
       <w:spacing w:before="140" w:after="120"/>
@@ -1122,7 +1039,6 @@
   <w:style w:type="paragraph" w:styleId="Title">
     <w:name w:val="Title"/>
     <w:basedOn w:val="Heading"/>
-    <w:next w:val="TextBody"/>
     <w:qFormat/>
     <w:pPr>
       <w:jc w:val="center"/>
@@ -1160,7 +1076,6 @@
   <w:style w:type="paragraph" w:styleId="Subtitle">
     <w:name w:val="Subtitle"/>
     <w:basedOn w:val="Heading"/>
-    <w:next w:val="TextBody"/>
     <w:qFormat/>
     <w:pPr>
       <w:spacing w:before="60" w:after="120"/>
@@ -1268,7 +1183,6 @@
   <w:style w:type="paragraph" w:styleId="SmWdTOCheading">
     <w:name w:val="SmWd TOC heading"/>
     <w:basedOn w:val="SmWdCentered"/>
-    <w:next w:val="SmWdTOCItem"/>
     <w:qFormat/>
     <w:pPr>
       <w:spacing w:before="288" w:after="144"/>

</xml_diff>